<commit_message>
Syntax paragraph in report
</commit_message>
<xml_diff>
--- a/report.docx
+++ b/report.docx
@@ -32,11 +32,13 @@
       <w:pPr>
         <w:rPr>
           <w:b/>
+          <w:sz w:val="28"/>
         </w:rPr>
       </w:pPr>
       <w:r>
         <w:rPr>
           <w:b/>
+          <w:sz w:val="28"/>
         </w:rPr>
         <w:t>Ginseng programming language</w:t>
       </w:r>
@@ -115,10 +117,19 @@
         <w:t xml:space="preserve"> (more on this in the </w:t>
       </w:r>
       <w:r>
+        <w:rPr>
+          <w:u w:val="single"/>
+        </w:rPr>
         <w:t>type</w:t>
       </w:r>
       <w:r>
-        <w:t xml:space="preserve"> system section)</w:t>
+        <w:rPr>
+          <w:u w:val="single"/>
+        </w:rPr>
+        <w:t xml:space="preserve"> system</w:t>
+      </w:r>
+      <w:r>
+        <w:t xml:space="preserve"> section)</w:t>
       </w:r>
       <w:r>
         <w:t>.</w:t>
@@ -189,11 +200,13 @@
       <w:pPr>
         <w:rPr>
           <w:b/>
+          <w:sz w:val="28"/>
         </w:rPr>
       </w:pPr>
       <w:r>
         <w:rPr>
           <w:b/>
+          <w:sz w:val="28"/>
         </w:rPr>
         <w:t>Ginseng type system</w:t>
       </w:r>
@@ -211,6 +224,9 @@
       <w:r>
         <w:t xml:space="preserve"> is used during compilation to infer variable types and enforcing operations on such. The reason behind this is to keep the syntax as light as possible, making the task of writing a ginseng source file as fast and less verbose as possible, while maintaining a good level of expressiveness in the meantime.</w:t>
       </w:r>
+      <w:r>
+        <w:t xml:space="preserve"> Variables are all global-scoped.</w:t>
+      </w:r>
     </w:p>
     <w:p>
       <w:r>
@@ -220,7 +236,10 @@
         <w:t xml:space="preserve">the following </w:t>
       </w:r>
       <w:r>
-        <w:t>_ native data types:</w:t>
+        <w:t>3</w:t>
+      </w:r>
+      <w:r>
+        <w:t xml:space="preserve"> native data types:</w:t>
       </w:r>
     </w:p>
     <w:p>
@@ -238,13 +257,7 @@
         <w:t>number</w:t>
       </w:r>
       <w:r>
-        <w:t xml:space="preserve">: this is the basic data type. It is used to represent numbers of any kind, i.e. integers and floating-points. Number variable ids can contain alphanumeric characters </w:t>
-      </w:r>
-      <w:r>
-        <w:t>only and</w:t>
-      </w:r>
-      <w:r>
-        <w:t xml:space="preserve"> must start with a lowercase letter.</w:t>
+        <w:t xml:space="preserve">: this is the basic data type. It is used to represent numbers of any kind, i.e. integers and floating-points. </w:t>
       </w:r>
     </w:p>
     <w:p>
@@ -262,7 +275,16 @@
         <w:t>array (sequences)</w:t>
       </w:r>
       <w:r>
-        <w:t>: this data type is the equivalent to the array data structure native to most programming languages. It fits good in abstracting mathematical sequences, as they have the same ordering and the same indexing. It is possible to declare an array variable, populate it and remove elements from it, either via functions or via the classical index notation ([]).</w:t>
+        <w:t xml:space="preserve">: this data type is the equivalent to the array data structure native to most programming languages. It fits good in abstracting mathematical sequences, as they have the same ordering and the same indexing. It is possible to declare an array variable, populate it and </w:t>
+      </w:r>
+      <w:r>
+        <w:t>retrieve</w:t>
+      </w:r>
+      <w:r>
+        <w:t xml:space="preserve"> elements from it, either via functions or via the classical index notation ([])</w:t>
+      </w:r>
+      <w:r>
+        <w:t>, for both setting and getting members. Arrays are dynamic and have unbounded length.</w:t>
       </w:r>
       <w:r>
         <w:br/>
@@ -287,7 +309,9 @@
         <w:t>: data type which abstracts the mathematical concept of a set. Basically, it represents an unordered collection of unique numbers.</w:t>
       </w:r>
       <w:r>
-        <w:br/>
+        <w:t xml:space="preserve"> </w:t>
+      </w:r>
+      <w:r>
         <w:t xml:space="preserve">Sets support the common set operations, such as membership tests, intersection with another set, union and difference. It is also possible to add single number variables to a set, and even to use them as operands in one of the previously mentioned set operations! A number used as operand along with a set is interpreted as a </w:t>
       </w:r>
       <w:r>
@@ -303,6 +327,1470 @@
         <w:br/>
         <w:t>Following the most widespread mathematical convention, sets are declared with identifiers starting with an uppercase letter.</w:t>
       </w:r>
+    </w:p>
+    <w:p>
+      <w:pPr>
+        <w:ind w:left="360"/>
+        <w:rPr>
+          <w:b/>
+          <w:sz w:val="28"/>
+        </w:rPr>
+      </w:pPr>
+      <w:r>
+        <w:rPr>
+          <w:b/>
+          <w:sz w:val="28"/>
+        </w:rPr>
+        <w:lastRenderedPageBreak/>
+        <w:t>Syntax and keywords</w:t>
+      </w:r>
+    </w:p>
+    <w:p>
+      <w:pPr>
+        <w:ind w:left="360"/>
+      </w:pPr>
+      <w:r>
+        <w:t xml:space="preserve">The following are language reserved keywords. They cannot be used to define </w:t>
+      </w:r>
+      <w:r>
+        <w:t>variables,</w:t>
+      </w:r>
+      <w:r>
+        <w:t xml:space="preserve"> and, in case of operators, they cannot be part of </w:t>
+      </w:r>
+      <w:r>
+        <w:t>a variable’s name.</w:t>
+      </w:r>
+    </w:p>
+    <w:tbl>
+      <w:tblPr>
+        <w:tblStyle w:val="TableGrid"/>
+        <w:tblW w:w="0" w:type="auto"/>
+        <w:tblInd w:w="360" w:type="dxa"/>
+        <w:tblLook w:val="04A0" w:firstRow="1" w:lastRow="0" w:firstColumn="1" w:lastColumn="0" w:noHBand="0" w:noVBand="1"/>
+      </w:tblPr>
+      <w:tblGrid>
+        <w:gridCol w:w="4489"/>
+        <w:gridCol w:w="4501"/>
+      </w:tblGrid>
+      <w:tr>
+        <w:tc>
+          <w:tcPr>
+            <w:tcW w:w="4489" w:type="dxa"/>
+          </w:tcPr>
+          <w:p>
+            <w:pPr>
+              <w:rPr>
+                <w:b/>
+              </w:rPr>
+            </w:pPr>
+            <w:r>
+              <w:rPr>
+                <w:b/>
+              </w:rPr>
+              <w:t>K</w:t>
+            </w:r>
+            <w:r>
+              <w:rPr>
+                <w:b/>
+              </w:rPr>
+              <w:t>EYWORD</w:t>
+            </w:r>
+          </w:p>
+        </w:tc>
+        <w:tc>
+          <w:tcPr>
+            <w:tcW w:w="4501" w:type="dxa"/>
+          </w:tcPr>
+          <w:p>
+            <w:pPr>
+              <w:rPr>
+                <w:b/>
+              </w:rPr>
+            </w:pPr>
+            <w:r>
+              <w:rPr>
+                <w:b/>
+              </w:rPr>
+              <w:t>DESCRIPTION</w:t>
+            </w:r>
+          </w:p>
+        </w:tc>
+      </w:tr>
+      <w:tr>
+        <w:tc>
+          <w:tcPr>
+            <w:tcW w:w="4489" w:type="dxa"/>
+          </w:tcPr>
+          <w:p>
+            <w:r>
+              <w:t>print</w:t>
+            </w:r>
+          </w:p>
+        </w:tc>
+        <w:tc>
+          <w:tcPr>
+            <w:tcW w:w="4501" w:type="dxa"/>
+          </w:tcPr>
+          <w:p>
+            <w:r>
+              <w:t>Prints the value of a variable, string</w:t>
+            </w:r>
+            <w:r>
+              <w:t xml:space="preserve">, </w:t>
+            </w:r>
+            <w:r>
+              <w:t>expression</w:t>
+            </w:r>
+            <w:r>
+              <w:t xml:space="preserve"> or a concatenation of any of the previous</w:t>
+            </w:r>
+          </w:p>
+        </w:tc>
+      </w:tr>
+      <w:tr>
+        <w:tc>
+          <w:tcPr>
+            <w:tcW w:w="4489" w:type="dxa"/>
+          </w:tcPr>
+          <w:p>
+            <w:r>
+              <w:t>ginseng</w:t>
+            </w:r>
+          </w:p>
+        </w:tc>
+        <w:tc>
+          <w:tcPr>
+            <w:tcW w:w="4501" w:type="dxa"/>
+          </w:tcPr>
+          <w:p>
+            <w:r>
+              <w:t xml:space="preserve">If supplied as argument to print, triggers a </w:t>
+            </w:r>
+            <w:r>
+              <w:t>funny</w:t>
+            </w:r>
+            <w:r>
+              <w:t xml:space="preserve"> easter egg</w:t>
+            </w:r>
+          </w:p>
+        </w:tc>
+      </w:tr>
+      <w:tr>
+        <w:tc>
+          <w:tcPr>
+            <w:tcW w:w="4489" w:type="dxa"/>
+          </w:tcPr>
+          <w:p>
+            <w:r>
+              <w:t>length</w:t>
+            </w:r>
+          </w:p>
+        </w:tc>
+        <w:tc>
+          <w:tcPr>
+            <w:tcW w:w="4501" w:type="dxa"/>
+          </w:tcPr>
+          <w:p>
+            <w:r>
+              <w:t>Retrieve the length of a set or array</w:t>
+            </w:r>
+          </w:p>
+        </w:tc>
+      </w:tr>
+      <w:tr>
+        <w:tc>
+          <w:tcPr>
+            <w:tcW w:w="4489" w:type="dxa"/>
+          </w:tcPr>
+          <w:p>
+            <w:pPr>
+              <w:rPr>
+                <w:b/>
+              </w:rPr>
+            </w:pPr>
+          </w:p>
+        </w:tc>
+        <w:tc>
+          <w:tcPr>
+            <w:tcW w:w="4501" w:type="dxa"/>
+          </w:tcPr>
+          <w:p/>
+        </w:tc>
+      </w:tr>
+      <w:tr>
+        <w:tc>
+          <w:tcPr>
+            <w:tcW w:w="4489" w:type="dxa"/>
+          </w:tcPr>
+          <w:p>
+            <w:r>
+              <w:t>if</w:t>
+            </w:r>
+          </w:p>
+        </w:tc>
+        <w:tc>
+          <w:tcPr>
+            <w:tcW w:w="4501" w:type="dxa"/>
+          </w:tcPr>
+          <w:p>
+            <w:r>
+              <w:t>Keyword for conditional construct</w:t>
+            </w:r>
+          </w:p>
+        </w:tc>
+      </w:tr>
+      <w:tr>
+        <w:tc>
+          <w:tcPr>
+            <w:tcW w:w="4489" w:type="dxa"/>
+          </w:tcPr>
+          <w:p>
+            <w:r>
+              <w:t>then</w:t>
+            </w:r>
+          </w:p>
+        </w:tc>
+        <w:tc>
+          <w:tcPr>
+            <w:tcW w:w="4501" w:type="dxa"/>
+          </w:tcPr>
+          <w:p>
+            <w:r>
+              <w:t>Keyword for conditional construct</w:t>
+            </w:r>
+          </w:p>
+        </w:tc>
+      </w:tr>
+      <w:tr>
+        <w:tc>
+          <w:tcPr>
+            <w:tcW w:w="4489" w:type="dxa"/>
+          </w:tcPr>
+          <w:p>
+            <w:r>
+              <w:t>else</w:t>
+            </w:r>
+          </w:p>
+        </w:tc>
+        <w:tc>
+          <w:tcPr>
+            <w:tcW w:w="4501" w:type="dxa"/>
+          </w:tcPr>
+          <w:p>
+            <w:r>
+              <w:t>Keyword for conditional construct</w:t>
+            </w:r>
+          </w:p>
+        </w:tc>
+      </w:tr>
+      <w:tr>
+        <w:tc>
+          <w:tcPr>
+            <w:tcW w:w="4489" w:type="dxa"/>
+          </w:tcPr>
+          <w:p>
+            <w:r>
+              <w:t>and</w:t>
+            </w:r>
+          </w:p>
+        </w:tc>
+        <w:tc>
+          <w:tcPr>
+            <w:tcW w:w="4501" w:type="dxa"/>
+          </w:tcPr>
+          <w:p>
+            <w:r>
+              <w:t>Logical and for conditions</w:t>
+            </w:r>
+          </w:p>
+        </w:tc>
+      </w:tr>
+      <w:tr>
+        <w:tc>
+          <w:tcPr>
+            <w:tcW w:w="4489" w:type="dxa"/>
+          </w:tcPr>
+          <w:p>
+            <w:r>
+              <w:t>or</w:t>
+            </w:r>
+          </w:p>
+        </w:tc>
+        <w:tc>
+          <w:tcPr>
+            <w:tcW w:w="4501" w:type="dxa"/>
+          </w:tcPr>
+          <w:p>
+            <w:r>
+              <w:t>Logical or for conditions</w:t>
+            </w:r>
+          </w:p>
+        </w:tc>
+      </w:tr>
+      <w:tr>
+        <w:tc>
+          <w:tcPr>
+            <w:tcW w:w="4489" w:type="dxa"/>
+          </w:tcPr>
+          <w:p>
+            <w:r>
+              <w:t>==</w:t>
+            </w:r>
+          </w:p>
+        </w:tc>
+        <w:tc>
+          <w:tcPr>
+            <w:tcW w:w="4501" w:type="dxa"/>
+          </w:tcPr>
+          <w:p>
+            <w:r>
+              <w:t>Boolean comparison operator for equality</w:t>
+            </w:r>
+          </w:p>
+        </w:tc>
+      </w:tr>
+      <w:tr>
+        <w:tc>
+          <w:tcPr>
+            <w:tcW w:w="4489" w:type="dxa"/>
+          </w:tcPr>
+          <w:p>
+            <w:r>
+              <w:t>!=</w:t>
+            </w:r>
+          </w:p>
+        </w:tc>
+        <w:tc>
+          <w:tcPr>
+            <w:tcW w:w="4501" w:type="dxa"/>
+          </w:tcPr>
+          <w:p>
+            <w:r>
+              <w:t>Boolean comparison operator for difference</w:t>
+            </w:r>
+          </w:p>
+        </w:tc>
+      </w:tr>
+      <w:tr>
+        <w:tc>
+          <w:tcPr>
+            <w:tcW w:w="4489" w:type="dxa"/>
+          </w:tcPr>
+          <w:p>
+            <w:r>
+              <w:t>&lt;   &gt;   &lt;=   &gt;=</w:t>
+            </w:r>
+          </w:p>
+        </w:tc>
+        <w:tc>
+          <w:tcPr>
+            <w:tcW w:w="4501" w:type="dxa"/>
+          </w:tcPr>
+          <w:p>
+            <w:r>
+              <w:t>Logical comparison operators</w:t>
+            </w:r>
+          </w:p>
+        </w:tc>
+      </w:tr>
+      <w:tr>
+        <w:tc>
+          <w:tcPr>
+            <w:tcW w:w="4489" w:type="dxa"/>
+          </w:tcPr>
+          <w:p/>
+        </w:tc>
+        <w:tc>
+          <w:tcPr>
+            <w:tcW w:w="4501" w:type="dxa"/>
+          </w:tcPr>
+          <w:p/>
+        </w:tc>
+      </w:tr>
+      <w:tr>
+        <w:tc>
+          <w:tcPr>
+            <w:tcW w:w="4489" w:type="dxa"/>
+          </w:tcPr>
+          <w:p>
+            <w:r>
+              <w:t>union</w:t>
+            </w:r>
+          </w:p>
+        </w:tc>
+        <w:tc>
+          <w:tcPr>
+            <w:tcW w:w="4501" w:type="dxa"/>
+          </w:tcPr>
+          <w:p>
+            <w:r>
+              <w:t>Operator for set union</w:t>
+            </w:r>
+          </w:p>
+        </w:tc>
+      </w:tr>
+      <w:tr>
+        <w:tc>
+          <w:tcPr>
+            <w:tcW w:w="4489" w:type="dxa"/>
+          </w:tcPr>
+          <w:p>
+            <w:r>
+              <w:t>intersection</w:t>
+            </w:r>
+          </w:p>
+        </w:tc>
+        <w:tc>
+          <w:tcPr>
+            <w:tcW w:w="4501" w:type="dxa"/>
+          </w:tcPr>
+          <w:p>
+            <w:r>
+              <w:t xml:space="preserve">Operator for set intersection </w:t>
+            </w:r>
+          </w:p>
+        </w:tc>
+      </w:tr>
+      <w:tr>
+        <w:tc>
+          <w:tcPr>
+            <w:tcW w:w="4489" w:type="dxa"/>
+          </w:tcPr>
+          <w:p>
+            <w:r>
+              <w:t>difference</w:t>
+            </w:r>
+          </w:p>
+        </w:tc>
+        <w:tc>
+          <w:tcPr>
+            <w:tcW w:w="4501" w:type="dxa"/>
+          </w:tcPr>
+          <w:p>
+            <w:r>
+              <w:t>Operator for set difference</w:t>
+            </w:r>
+          </w:p>
+        </w:tc>
+      </w:tr>
+      <w:tr>
+        <w:tc>
+          <w:tcPr>
+            <w:tcW w:w="4489" w:type="dxa"/>
+          </w:tcPr>
+          <w:p>
+            <w:r>
+              <w:t>is_subset</w:t>
+            </w:r>
+          </w:p>
+        </w:tc>
+        <w:tc>
+          <w:tcPr>
+            <w:tcW w:w="4501" w:type="dxa"/>
+          </w:tcPr>
+          <w:p>
+            <w:r>
+              <w:t>Operator for subset check between sets</w:t>
+            </w:r>
+          </w:p>
+        </w:tc>
+      </w:tr>
+      <w:tr>
+        <w:tc>
+          <w:tcPr>
+            <w:tcW w:w="4489" w:type="dxa"/>
+          </w:tcPr>
+          <w:p>
+            <w:r>
+              <w:t>is_equal</w:t>
+            </w:r>
+          </w:p>
+        </w:tc>
+        <w:tc>
+          <w:tcPr>
+            <w:tcW w:w="4501" w:type="dxa"/>
+          </w:tcPr>
+          <w:p>
+            <w:r>
+              <w:t>Operator for equality check between sets</w:t>
+            </w:r>
+          </w:p>
+        </w:tc>
+      </w:tr>
+      <w:tr>
+        <w:tc>
+          <w:tcPr>
+            <w:tcW w:w="4489" w:type="dxa"/>
+          </w:tcPr>
+          <w:p>
+            <w:r>
+              <w:t>contains</w:t>
+            </w:r>
+          </w:p>
+        </w:tc>
+        <w:tc>
+          <w:tcPr>
+            <w:tcW w:w="4501" w:type="dxa"/>
+          </w:tcPr>
+          <w:p>
+            <w:r>
+              <w:t>Operator for membership of an element against a set</w:t>
+            </w:r>
+          </w:p>
+        </w:tc>
+      </w:tr>
+      <w:tr>
+        <w:tc>
+          <w:tcPr>
+            <w:tcW w:w="4489" w:type="dxa"/>
+          </w:tcPr>
+          <w:p/>
+        </w:tc>
+        <w:tc>
+          <w:tcPr>
+            <w:tcW w:w="4501" w:type="dxa"/>
+          </w:tcPr>
+          <w:p/>
+        </w:tc>
+      </w:tr>
+      <w:tr>
+        <w:tc>
+          <w:tcPr>
+            <w:tcW w:w="4489" w:type="dxa"/>
+          </w:tcPr>
+          <w:p>
+            <w:r>
+              <w:t>abs</w:t>
+            </w:r>
+          </w:p>
+        </w:tc>
+        <w:tc>
+          <w:tcPr>
+            <w:tcW w:w="4501" w:type="dxa"/>
+          </w:tcPr>
+          <w:p>
+            <w:r>
+              <w:t>Operator for absolute value</w:t>
+            </w:r>
+          </w:p>
+        </w:tc>
+      </w:tr>
+      <w:tr>
+        <w:tc>
+          <w:tcPr>
+            <w:tcW w:w="4489" w:type="dxa"/>
+          </w:tcPr>
+          <w:p>
+            <w:r>
+              <w:t>%</w:t>
+            </w:r>
+          </w:p>
+        </w:tc>
+        <w:tc>
+          <w:tcPr>
+            <w:tcW w:w="4501" w:type="dxa"/>
+          </w:tcPr>
+          <w:p>
+            <w:r>
+              <w:t>Operator for modulo operation</w:t>
+            </w:r>
+          </w:p>
+        </w:tc>
+      </w:tr>
+      <w:tr>
+        <w:tc>
+          <w:tcPr>
+            <w:tcW w:w="4489" w:type="dxa"/>
+          </w:tcPr>
+          <w:p>
+            <w:r>
+              <w:t>!</w:t>
+            </w:r>
+          </w:p>
+        </w:tc>
+        <w:tc>
+          <w:tcPr>
+            <w:tcW w:w="4501" w:type="dxa"/>
+          </w:tcPr>
+          <w:p>
+            <w:r>
+              <w:t>Operator for factorial</w:t>
+            </w:r>
+          </w:p>
+        </w:tc>
+      </w:tr>
+      <w:tr>
+        <w:tc>
+          <w:tcPr>
+            <w:tcW w:w="4489" w:type="dxa"/>
+          </w:tcPr>
+          <w:p>
+            <w:r>
+              <w:t>^</w:t>
+            </w:r>
+          </w:p>
+        </w:tc>
+        <w:tc>
+          <w:tcPr>
+            <w:tcW w:w="4501" w:type="dxa"/>
+          </w:tcPr>
+          <w:p>
+            <w:r>
+              <w:t>Operator for exponentiation</w:t>
+            </w:r>
+          </w:p>
+        </w:tc>
+      </w:tr>
+      <w:tr>
+        <w:tc>
+          <w:tcPr>
+            <w:tcW w:w="4489" w:type="dxa"/>
+          </w:tcPr>
+          <w:p>
+            <w:r>
+              <w:t>_</w:t>
+            </w:r>
+          </w:p>
+        </w:tc>
+        <w:tc>
+          <w:tcPr>
+            <w:tcW w:w="4501" w:type="dxa"/>
+          </w:tcPr>
+          <w:p>
+            <w:r>
+              <w:t>Operator for concatenation</w:t>
+            </w:r>
+          </w:p>
+        </w:tc>
+      </w:tr>
+      <w:tr>
+        <w:tc>
+          <w:tcPr>
+            <w:tcW w:w="4489" w:type="dxa"/>
+          </w:tcPr>
+          <w:p>
+            <w:r>
+              <w:t>+ - * /</w:t>
+            </w:r>
+          </w:p>
+        </w:tc>
+        <w:tc>
+          <w:tcPr>
+            <w:tcW w:w="4501" w:type="dxa"/>
+          </w:tcPr>
+          <w:p>
+            <w:r>
+              <w:t>Standard arithmetic operators</w:t>
+            </w:r>
+          </w:p>
+        </w:tc>
+      </w:tr>
+    </w:tbl>
+    <w:p>
+      <w:pPr>
+        <w:ind w:left="360"/>
+      </w:pPr>
+    </w:p>
+    <w:p>
+      <w:pPr>
+        <w:ind w:left="360"/>
+        <w:rPr>
+          <w:b/>
+        </w:rPr>
+      </w:pPr>
+      <w:r>
+        <w:rPr>
+          <w:b/>
+        </w:rPr>
+        <w:t>Syntactic elements</w:t>
+      </w:r>
+    </w:p>
+    <w:p>
+      <w:pPr>
+        <w:ind w:left="360"/>
+      </w:pPr>
+      <w:r>
+        <w:t xml:space="preserve">A ginseng program is made of source code saved in </w:t>
+      </w:r>
+      <w:r>
+        <w:rPr>
+          <w:u w:val="single"/>
+        </w:rPr>
+        <w:t>.g format</w:t>
+      </w:r>
+      <w:r>
+        <w:t>.</w:t>
+      </w:r>
+      <w:r>
+        <w:br/>
+        <w:t xml:space="preserve">The </w:t>
+      </w:r>
+      <w:r>
+        <w:rPr>
+          <w:u w:val="single"/>
+        </w:rPr>
+        <w:t>line separator</w:t>
+      </w:r>
+      <w:r>
+        <w:t xml:space="preserve"> is the character “;” and the </w:t>
+      </w:r>
+      <w:r>
+        <w:rPr>
+          <w:u w:val="single"/>
+        </w:rPr>
+        <w:t>program terminator</w:t>
+      </w:r>
+      <w:r>
+        <w:t xml:space="preserve"> is the dot “.” </w:t>
+      </w:r>
+      <w:r>
+        <w:t>: a valid ginseng program must have its last instruction terminated by it.</w:t>
+      </w:r>
+      <w:r>
+        <w:br/>
+      </w:r>
+      <w:r>
+        <w:rPr>
+          <w:u w:val="single"/>
+        </w:rPr>
+        <w:t>Comments</w:t>
+      </w:r>
+      <w:r>
+        <w:t xml:space="preserve"> are marked by “//” and span an entire line. They are ignored by the compiler.</w:t>
+      </w:r>
+    </w:p>
+    <w:p/>
+    <w:p/>
+    <w:p>
+      <w:pPr>
+        <w:rPr>
+          <w:b/>
+        </w:rPr>
+      </w:pPr>
+      <w:r>
+        <w:rPr>
+          <w:b/>
+        </w:rPr>
+        <w:lastRenderedPageBreak/>
+        <w:t>Variable</w:t>
+      </w:r>
+      <w:r>
+        <w:rPr>
+          <w:b/>
+        </w:rPr>
+        <w:t>s</w:t>
+      </w:r>
+      <w:r>
+        <w:rPr>
+          <w:b/>
+        </w:rPr>
+        <w:t xml:space="preserve"> </w:t>
+      </w:r>
+      <w:r>
+        <w:rPr>
+          <w:b/>
+        </w:rPr>
+        <w:t>declaration</w:t>
+      </w:r>
+      <w:r>
+        <w:rPr>
+          <w:b/>
+        </w:rPr>
+        <w:t xml:space="preserve"> and operations</w:t>
+      </w:r>
+    </w:p>
+    <w:p>
+      <w:r>
+        <w:t>A</w:t>
+      </w:r>
+      <w:r>
+        <w:t xml:space="preserve"> valid</w:t>
+      </w:r>
+      <w:r>
+        <w:t xml:space="preserve"> </w:t>
+      </w:r>
+      <w:r>
+        <w:rPr>
+          <w:b/>
+        </w:rPr>
+        <w:t>numeric variable</w:t>
+      </w:r>
+      <w:r>
+        <w:t xml:space="preserve"> identifier</w:t>
+      </w:r>
+      <w:r>
+        <w:t xml:space="preserve"> </w:t>
+      </w:r>
+      <w:r>
+        <w:rPr>
+          <w:u w:val="single"/>
+        </w:rPr>
+        <w:t>must start with a lowercase letter</w:t>
+      </w:r>
+      <w:r>
+        <w:t xml:space="preserve"> and</w:t>
+      </w:r>
+      <w:r>
+        <w:t xml:space="preserve"> </w:t>
+      </w:r>
+      <w:r>
+        <w:t xml:space="preserve">is made of </w:t>
+      </w:r>
+      <w:r>
+        <w:rPr>
+          <w:u w:val="single"/>
+        </w:rPr>
+        <w:t>alphanumeric characters only</w:t>
+      </w:r>
+      <w:r>
+        <w:t>.</w:t>
+      </w:r>
+    </w:p>
+    <w:p>
+      <w:pPr>
+        <w:jc w:val="center"/>
+        <w:rPr>
+          <w:rFonts w:ascii="Consolas" w:hAnsi="Consolas"/>
+        </w:rPr>
+      </w:pPr>
+      <w:r>
+        <w:rPr>
+          <w:rFonts w:ascii="Consolas" w:hAnsi="Consolas"/>
+        </w:rPr>
+        <w:t>a</w:t>
+      </w:r>
+      <w:r>
+        <w:rPr>
+          <w:rFonts w:ascii="Consolas" w:hAnsi="Consolas"/>
+        </w:rPr>
+        <w:t xml:space="preserve"> </w:t>
+      </w:r>
+      <w:r>
+        <w:rPr>
+          <w:rFonts w:ascii="Consolas" w:hAnsi="Consolas"/>
+        </w:rPr>
+        <w:t>=</w:t>
+      </w:r>
+      <w:r>
+        <w:rPr>
+          <w:rFonts w:ascii="Consolas" w:hAnsi="Consolas"/>
+        </w:rPr>
+        <w:t xml:space="preserve"> </w:t>
+      </w:r>
+      <w:r>
+        <w:rPr>
+          <w:rFonts w:ascii="Consolas" w:hAnsi="Consolas"/>
+        </w:rPr>
+        <w:t>1;</w:t>
+      </w:r>
+      <w:r>
+        <w:rPr>
+          <w:rFonts w:ascii="Consolas" w:hAnsi="Consolas"/>
+        </w:rPr>
+        <w:br/>
+        <w:t>b</w:t>
+      </w:r>
+      <w:r>
+        <w:rPr>
+          <w:rFonts w:ascii="Consolas" w:hAnsi="Consolas"/>
+        </w:rPr>
+        <w:t xml:space="preserve"> </w:t>
+      </w:r>
+      <w:r>
+        <w:rPr>
+          <w:rFonts w:ascii="Consolas" w:hAnsi="Consolas"/>
+        </w:rPr>
+        <w:t>=</w:t>
+      </w:r>
+      <w:r>
+        <w:rPr>
+          <w:rFonts w:ascii="Consolas" w:hAnsi="Consolas"/>
+        </w:rPr>
+        <w:t xml:space="preserve"> </w:t>
+      </w:r>
+      <w:r>
+        <w:rPr>
+          <w:rFonts w:ascii="Consolas" w:hAnsi="Consolas"/>
+        </w:rPr>
+        <w:t>3.1415;</w:t>
+      </w:r>
+      <w:r>
+        <w:rPr>
+          <w:rFonts w:ascii="Consolas" w:hAnsi="Consolas"/>
+        </w:rPr>
+        <w:br/>
+        <w:t>c</w:t>
+      </w:r>
+      <w:r>
+        <w:rPr>
+          <w:rFonts w:ascii="Consolas" w:hAnsi="Consolas"/>
+        </w:rPr>
+        <w:t xml:space="preserve"> </w:t>
+      </w:r>
+      <w:r>
+        <w:rPr>
+          <w:rFonts w:ascii="Consolas" w:hAnsi="Consolas"/>
+        </w:rPr>
+        <w:t>=</w:t>
+      </w:r>
+      <w:r>
+        <w:rPr>
+          <w:rFonts w:ascii="Consolas" w:hAnsi="Consolas"/>
+        </w:rPr>
+        <w:t xml:space="preserve"> </w:t>
+      </w:r>
+      <w:r>
+        <w:rPr>
+          <w:rFonts w:ascii="Consolas" w:hAnsi="Consolas"/>
+        </w:rPr>
+        <w:t>-12;</w:t>
+      </w:r>
+    </w:p>
+    <w:p>
+      <w:pPr>
+        <w:jc w:val="center"/>
+      </w:pPr>
+    </w:p>
+    <w:p>
+      <w:pPr>
+        <w:jc w:val="center"/>
+      </w:pPr>
+    </w:p>
+    <w:p>
+      <w:r>
+        <w:t>A</w:t>
+      </w:r>
+      <w:r>
+        <w:t xml:space="preserve"> valid</w:t>
+      </w:r>
+      <w:r>
+        <w:t xml:space="preserve"> </w:t>
+      </w:r>
+      <w:r>
+        <w:rPr>
+          <w:b/>
+        </w:rPr>
+        <w:t>array</w:t>
+      </w:r>
+      <w:r>
+        <w:t xml:space="preserve"> identifier</w:t>
+      </w:r>
+      <w:r>
+        <w:t xml:space="preserve"> is made up of </w:t>
+      </w:r>
+      <w:r>
+        <w:rPr>
+          <w:u w:val="single"/>
+        </w:rPr>
+        <w:t>any combination of alphan</w:t>
+      </w:r>
+      <w:r>
+        <w:rPr>
+          <w:u w:val="single"/>
+        </w:rPr>
+        <w:t>umeric</w:t>
+      </w:r>
+      <w:r>
+        <w:t xml:space="preserve"> characters enclosed </w:t>
+      </w:r>
+      <w:r>
+        <w:rPr>
+          <w:u w:val="single"/>
+        </w:rPr>
+        <w:t>between the</w:t>
+      </w:r>
+      <w:r>
+        <w:t xml:space="preserve"> so-called </w:t>
+      </w:r>
+      <w:r>
+        <w:rPr>
+          <w:u w:val="single"/>
+        </w:rPr>
+        <w:t>diamond</w:t>
+      </w:r>
+      <w:r>
+        <w:t xml:space="preserve">: “&lt; &gt;”. </w:t>
+      </w:r>
+      <w:r>
+        <w:t xml:space="preserve">Elements are enclosed in square brackets and </w:t>
+      </w:r>
+      <w:r>
+        <w:t>separated by a comma character “,” .</w:t>
+      </w:r>
+      <w:r>
+        <w:br/>
+      </w:r>
+      <w:r>
+        <w:t xml:space="preserve">Array </w:t>
+      </w:r>
+      <w:r>
+        <w:rPr>
+          <w:u w:val="single"/>
+        </w:rPr>
+        <w:t>initialization is bounded to the declaration</w:t>
+      </w:r>
+      <w:r>
+        <w:t xml:space="preserve">: when the variable is first </w:t>
+      </w:r>
+      <w:r>
+        <w:t xml:space="preserve">declared, one must supply </w:t>
+      </w:r>
+      <w:r>
+        <w:rPr>
+          <w:u w:val="single"/>
+        </w:rPr>
+        <w:t>at least one member to the array</w:t>
+      </w:r>
+      <w:r>
+        <w:t>.</w:t>
+      </w:r>
+      <w:r>
+        <w:t xml:space="preserve"> There are no empty arrays.</w:t>
+      </w:r>
+      <w:r>
+        <w:t xml:space="preserve"> </w:t>
+      </w:r>
+      <w:r>
+        <w:t>However, i</w:t>
+      </w:r>
+      <w:r>
+        <w:t>t is possible to initialize the array to contain as many members as desired</w:t>
+      </w:r>
+      <w:r>
+        <w:t xml:space="preserve">. </w:t>
+      </w:r>
+    </w:p>
+    <w:p>
+      <w:pPr>
+        <w:jc w:val="center"/>
+        <w:rPr>
+          <w:rFonts w:ascii="Consolas" w:hAnsi="Consolas"/>
+        </w:rPr>
+      </w:pPr>
+      <w:r>
+        <w:rPr>
+          <w:rFonts w:ascii="Consolas" w:hAnsi="Consolas"/>
+        </w:rPr>
+        <w:t>&lt;arr1&gt;</w:t>
+      </w:r>
+      <w:r>
+        <w:rPr>
+          <w:rFonts w:ascii="Consolas" w:hAnsi="Consolas"/>
+        </w:rPr>
+        <w:t xml:space="preserve"> </w:t>
+      </w:r>
+      <w:r>
+        <w:rPr>
+          <w:rFonts w:ascii="Consolas" w:hAnsi="Consolas"/>
+        </w:rPr>
+        <w:t>=</w:t>
+      </w:r>
+      <w:r>
+        <w:rPr>
+          <w:rFonts w:ascii="Consolas" w:hAnsi="Consolas"/>
+        </w:rPr>
+        <w:t xml:space="preserve"> </w:t>
+      </w:r>
+      <w:r>
+        <w:rPr>
+          <w:rFonts w:ascii="Consolas" w:hAnsi="Consolas"/>
+        </w:rPr>
+        <w:t>[1]; //valid</w:t>
+      </w:r>
+      <w:r>
+        <w:rPr>
+          <w:rFonts w:ascii="Consolas" w:hAnsi="Consolas"/>
+        </w:rPr>
+        <w:br/>
+        <w:t>&lt;arr2&gt;</w:t>
+      </w:r>
+      <w:r>
+        <w:rPr>
+          <w:rFonts w:ascii="Consolas" w:hAnsi="Consolas"/>
+        </w:rPr>
+        <w:t xml:space="preserve"> </w:t>
+      </w:r>
+      <w:r>
+        <w:rPr>
+          <w:rFonts w:ascii="Consolas" w:hAnsi="Consolas"/>
+        </w:rPr>
+        <w:t>=</w:t>
+      </w:r>
+      <w:r>
+        <w:rPr>
+          <w:rFonts w:ascii="Consolas" w:hAnsi="Consolas"/>
+        </w:rPr>
+        <w:t xml:space="preserve"> </w:t>
+      </w:r>
+      <w:r>
+        <w:rPr>
+          <w:rFonts w:ascii="Consolas" w:hAnsi="Consolas"/>
+        </w:rPr>
+        <w:t>[1,</w:t>
+      </w:r>
+      <w:r>
+        <w:rPr>
+          <w:rFonts w:ascii="Consolas" w:hAnsi="Consolas"/>
+        </w:rPr>
+        <w:t xml:space="preserve"> </w:t>
+      </w:r>
+      <w:r>
+        <w:rPr>
+          <w:rFonts w:ascii="Consolas" w:hAnsi="Consolas"/>
+        </w:rPr>
+        <w:t>2</w:t>
+      </w:r>
+      <w:r>
+        <w:rPr>
+          <w:rFonts w:ascii="Consolas" w:hAnsi="Consolas"/>
+        </w:rPr>
+        <w:t>.12</w:t>
+      </w:r>
+      <w:r>
+        <w:rPr>
+          <w:rFonts w:ascii="Consolas" w:hAnsi="Consolas"/>
+        </w:rPr>
+        <w:t>,</w:t>
+      </w:r>
+      <w:r>
+        <w:rPr>
+          <w:rFonts w:ascii="Consolas" w:hAnsi="Consolas"/>
+        </w:rPr>
+        <w:t xml:space="preserve"> -</w:t>
+      </w:r>
+      <w:r>
+        <w:rPr>
+          <w:rFonts w:ascii="Consolas" w:hAnsi="Consolas"/>
+        </w:rPr>
+        <w:t>3,</w:t>
+      </w:r>
+      <w:r>
+        <w:rPr>
+          <w:rFonts w:ascii="Consolas" w:hAnsi="Consolas"/>
+        </w:rPr>
+        <w:t xml:space="preserve"> </w:t>
+      </w:r>
+      <w:r>
+        <w:rPr>
+          <w:rFonts w:ascii="Consolas" w:hAnsi="Consolas"/>
+        </w:rPr>
+        <w:t>4,</w:t>
+      </w:r>
+      <w:r>
+        <w:rPr>
+          <w:rFonts w:ascii="Consolas" w:hAnsi="Consolas"/>
+        </w:rPr>
+        <w:t xml:space="preserve"> -3.14</w:t>
+      </w:r>
+      <w:r>
+        <w:rPr>
+          <w:rFonts w:ascii="Consolas" w:hAnsi="Consolas"/>
+        </w:rPr>
+        <w:t>,</w:t>
+      </w:r>
+      <w:r>
+        <w:rPr>
+          <w:rFonts w:ascii="Consolas" w:hAnsi="Consolas"/>
+        </w:rPr>
+        <w:t xml:space="preserve"> </w:t>
+      </w:r>
+      <w:r>
+        <w:rPr>
+          <w:rFonts w:ascii="Consolas" w:hAnsi="Consolas"/>
+        </w:rPr>
+        <w:t>1,</w:t>
+      </w:r>
+      <w:r>
+        <w:rPr>
+          <w:rFonts w:ascii="Consolas" w:hAnsi="Consolas"/>
+        </w:rPr>
+        <w:t xml:space="preserve"> </w:t>
+      </w:r>
+      <w:r>
+        <w:rPr>
+          <w:rFonts w:ascii="Consolas" w:hAnsi="Consolas"/>
+        </w:rPr>
+        <w:t>3]; //valid</w:t>
+      </w:r>
+      <w:r>
+        <w:rPr>
+          <w:rFonts w:ascii="Consolas" w:hAnsi="Consolas"/>
+        </w:rPr>
+        <w:br/>
+        <w:t>&lt;arr3&gt;</w:t>
+      </w:r>
+      <w:r>
+        <w:rPr>
+          <w:rFonts w:ascii="Consolas" w:hAnsi="Consolas"/>
+        </w:rPr>
+        <w:t xml:space="preserve"> </w:t>
+      </w:r>
+      <w:r>
+        <w:rPr>
+          <w:rFonts w:ascii="Consolas" w:hAnsi="Consolas"/>
+        </w:rPr>
+        <w:t>=</w:t>
+      </w:r>
+      <w:r>
+        <w:rPr>
+          <w:rFonts w:ascii="Consolas" w:hAnsi="Consolas"/>
+        </w:rPr>
+        <w:t xml:space="preserve"> </w:t>
+      </w:r>
+      <w:r>
+        <w:rPr>
+          <w:rFonts w:ascii="Consolas" w:hAnsi="Consolas"/>
+        </w:rPr>
+        <w:t>[]; //not valid</w:t>
+      </w:r>
+    </w:p>
+    <w:p>
+      <w:pPr>
+        <w:jc w:val="center"/>
+        <w:rPr>
+          <w:rFonts w:ascii="Consolas" w:hAnsi="Consolas"/>
+        </w:rPr>
+      </w:pPr>
+    </w:p>
+    <w:p>
+      <w:pPr>
+        <w:rPr>
+          <w:rFonts w:cstheme="minorHAnsi"/>
+        </w:rPr>
+      </w:pPr>
+      <w:r>
+        <w:rPr>
+          <w:rFonts w:cstheme="minorHAnsi"/>
+        </w:rPr>
+        <w:t xml:space="preserve">Elements array can be </w:t>
+      </w:r>
+      <w:r>
+        <w:rPr>
+          <w:rFonts w:cstheme="minorHAnsi"/>
+        </w:rPr>
+        <w:t xml:space="preserve">referenced with the </w:t>
+      </w:r>
+      <w:r>
+        <w:rPr>
+          <w:rFonts w:cstheme="minorHAnsi"/>
+        </w:rPr>
+        <w:t>classic</w:t>
+      </w:r>
+      <w:r>
+        <w:rPr>
+          <w:rFonts w:cstheme="minorHAnsi"/>
+        </w:rPr>
+        <w:t xml:space="preserve"> </w:t>
+      </w:r>
+      <w:r>
+        <w:rPr>
+          <w:rFonts w:cstheme="minorHAnsi"/>
+          <w:u w:val="single"/>
+        </w:rPr>
+        <w:t>zero-indexed</w:t>
+      </w:r>
+      <w:r>
+        <w:rPr>
+          <w:rFonts w:cstheme="minorHAnsi"/>
+          <w:u w:val="single"/>
+        </w:rPr>
+        <w:t xml:space="preserve"> </w:t>
+      </w:r>
+      <w:r>
+        <w:rPr>
+          <w:rFonts w:cstheme="minorHAnsi"/>
+          <w:u w:val="single"/>
+        </w:rPr>
+        <w:t>bracket</w:t>
+      </w:r>
+      <w:r>
+        <w:rPr>
+          <w:rFonts w:cstheme="minorHAnsi"/>
+          <w:u w:val="single"/>
+        </w:rPr>
+        <w:t xml:space="preserve"> </w:t>
+      </w:r>
+      <w:r>
+        <w:rPr>
+          <w:rFonts w:cstheme="minorHAnsi"/>
+          <w:u w:val="single"/>
+        </w:rPr>
+        <w:t>indexing</w:t>
+      </w:r>
+      <w:r>
+        <w:rPr>
+          <w:rFonts w:cstheme="minorHAnsi"/>
+        </w:rPr>
+        <w:t xml:space="preserve"> and assigned to a numeric variable if needed. Note that this does not remove the element from the array, but it returns a copy of it. </w:t>
+      </w:r>
+      <w:r>
+        <w:rPr>
+          <w:rFonts w:cstheme="minorHAnsi"/>
+        </w:rPr>
+        <w:t>If the index is out of bounds, the compiler will raise an error.</w:t>
+      </w:r>
+    </w:p>
+    <w:p>
+      <w:pPr>
+        <w:jc w:val="center"/>
+        <w:rPr>
+          <w:rFonts w:ascii="Consolas" w:hAnsi="Consolas" w:cstheme="minorHAnsi"/>
+        </w:rPr>
+      </w:pPr>
+      <w:r>
+        <w:rPr>
+          <w:rFonts w:ascii="Consolas" w:hAnsi="Consolas" w:cstheme="minorHAnsi"/>
+        </w:rPr>
+        <w:t>&lt;arr&gt; = [1, -12.1, 3]</w:t>
+      </w:r>
+      <w:r>
+        <w:rPr>
+          <w:rFonts w:ascii="Consolas" w:hAnsi="Consolas" w:cstheme="minorHAnsi"/>
+        </w:rPr>
+        <w:br/>
+        <w:t>num = &lt;arr&gt;[0] //num is now 1</w:t>
+      </w:r>
+      <w:r>
+        <w:rPr>
+          <w:rFonts w:ascii="Consolas" w:hAnsi="Consolas" w:cstheme="minorHAnsi"/>
+        </w:rPr>
+        <w:br/>
+        <w:t>num2 = &lt;arr&gt;[5] //syntax error</w:t>
+      </w:r>
+    </w:p>
+    <w:p>
+      <w:pPr>
+        <w:rPr>
+          <w:rFonts w:cstheme="minorHAnsi"/>
+        </w:rPr>
+      </w:pPr>
+      <w:r>
+        <w:rPr>
+          <w:rFonts w:cstheme="minorHAnsi"/>
+        </w:rPr>
+        <w:br/>
+        <w:t xml:space="preserve">Same notation can also be used </w:t>
+      </w:r>
+      <w:r>
+        <w:rPr>
+          <w:rFonts w:cstheme="minorHAnsi"/>
+          <w:u w:val="single"/>
+        </w:rPr>
+        <w:t>to insert an element</w:t>
+      </w:r>
+      <w:r>
+        <w:rPr>
+          <w:rFonts w:cstheme="minorHAnsi"/>
+        </w:rPr>
+        <w:t xml:space="preserve"> into the array </w:t>
+      </w:r>
+      <w:r>
+        <w:rPr>
+          <w:rFonts w:cstheme="minorHAnsi"/>
+          <w:u w:val="single"/>
+        </w:rPr>
+        <w:t>at a given position</w:t>
+      </w:r>
+      <w:r>
+        <w:rPr>
+          <w:rFonts w:cstheme="minorHAnsi"/>
+        </w:rPr>
+        <w:t>, overwriting the element already present</w:t>
+      </w:r>
+      <w:r>
+        <w:rPr>
+          <w:rFonts w:cstheme="minorHAnsi"/>
+        </w:rPr>
+        <w:t>.</w:t>
+      </w:r>
+      <w:r>
+        <w:rPr>
+          <w:rFonts w:cstheme="minorHAnsi"/>
+        </w:rPr>
+        <w:t xml:space="preserve"> </w:t>
+      </w:r>
+      <w:r>
+        <w:rPr>
+          <w:rFonts w:cstheme="minorHAnsi"/>
+          <w:u w:val="single"/>
+        </w:rPr>
+        <w:t xml:space="preserve">If the index is out of bounds, </w:t>
+      </w:r>
+      <w:r>
+        <w:rPr>
+          <w:rFonts w:cstheme="minorHAnsi"/>
+          <w:u w:val="single"/>
+        </w:rPr>
+        <w:t>array is automatically expanded</w:t>
+      </w:r>
+      <w:r>
+        <w:rPr>
+          <w:rFonts w:cstheme="minorHAnsi"/>
+        </w:rPr>
+        <w:t xml:space="preserve"> to fit the index specified for the new element</w:t>
+      </w:r>
+      <w:r>
+        <w:rPr>
+          <w:rFonts w:cstheme="minorHAnsi"/>
+        </w:rPr>
+        <w:t>. Any element corresponding to indexes between the last element’s index and the newly inserted element is initialized to 0 automatically.</w:t>
+      </w:r>
+    </w:p>
+    <w:p>
+      <w:pPr>
+        <w:jc w:val="center"/>
+        <w:rPr>
+          <w:rFonts w:ascii="Consolas" w:hAnsi="Consolas" w:cstheme="minorHAnsi"/>
+        </w:rPr>
+      </w:pPr>
+      <w:r>
+        <w:rPr>
+          <w:rFonts w:ascii="Consolas" w:hAnsi="Consolas" w:cstheme="minorHAnsi"/>
+        </w:rPr>
+        <w:t>&lt;arr&gt; = [1, 2, 3];</w:t>
+      </w:r>
+      <w:r>
+        <w:rPr>
+          <w:rFonts w:ascii="Consolas" w:hAnsi="Consolas" w:cstheme="minorHAnsi"/>
+        </w:rPr>
+        <w:br/>
+        <w:t>&lt;arr&gt;[</w:t>
+      </w:r>
+      <w:r>
+        <w:rPr>
+          <w:rFonts w:ascii="Consolas" w:hAnsi="Consolas" w:cstheme="minorHAnsi"/>
+        </w:rPr>
+        <w:t>5</w:t>
+      </w:r>
+      <w:r>
+        <w:rPr>
+          <w:rFonts w:ascii="Consolas" w:hAnsi="Consolas" w:cstheme="minorHAnsi"/>
+        </w:rPr>
+        <w:t xml:space="preserve">] = </w:t>
+      </w:r>
+      <w:r>
+        <w:rPr>
+          <w:rFonts w:ascii="Consolas" w:hAnsi="Consolas" w:cstheme="minorHAnsi"/>
+        </w:rPr>
+        <w:t>10 //&lt;arr&gt; is now [1,2,3,0,0,10]</w:t>
+      </w:r>
+    </w:p>
+    <w:p>
+      <w:pPr>
+        <w:jc w:val="center"/>
+        <w:rPr>
+          <w:rFonts w:ascii="Consolas" w:hAnsi="Consolas" w:cstheme="minorHAnsi"/>
+        </w:rPr>
+      </w:pPr>
+    </w:p>
+    <w:p>
+      <w:pPr>
+        <w:jc w:val="center"/>
+        <w:rPr>
+          <w:rFonts w:ascii="Consolas" w:hAnsi="Consolas" w:cstheme="minorHAnsi"/>
+        </w:rPr>
+      </w:pPr>
       <w:bookmarkStart w:id="0" w:name="_GoBack"/>
       <w:bookmarkEnd w:id="0"/>
     </w:p>
@@ -658,6 +2146,118 @@
     </w:lvl>
   </w:abstractNum>
   <w:abstractNum w:abstractNumId="3" w15:restartNumberingAfterBreak="0">
+    <w:nsid w:val="51B60416"/>
+    <w:multiLevelType w:val="hybridMultilevel"/>
+    <w:tmpl w:val="D43224E6"/>
+    <w:lvl w:ilvl="0" w:tplc="FF90ECEC">
+      <w:numFmt w:val="bullet"/>
+      <w:lvlText w:val=""/>
+      <w:lvlJc w:val="left"/>
+      <w:pPr>
+        <w:ind w:left="720" w:hanging="360"/>
+      </w:pPr>
+      <w:rPr>
+        <w:rFonts w:ascii="Wingdings" w:eastAsiaTheme="minorHAnsi" w:hAnsi="Wingdings" w:cstheme="minorBidi" w:hint="default"/>
+      </w:rPr>
+    </w:lvl>
+    <w:lvl w:ilvl="1" w:tplc="04090003" w:tentative="1">
+      <w:start w:val="1"/>
+      <w:numFmt w:val="bullet"/>
+      <w:lvlText w:val="o"/>
+      <w:lvlJc w:val="left"/>
+      <w:pPr>
+        <w:ind w:left="1440" w:hanging="360"/>
+      </w:pPr>
+      <w:rPr>
+        <w:rFonts w:ascii="Courier New" w:hAnsi="Courier New" w:cs="Courier New" w:hint="default"/>
+      </w:rPr>
+    </w:lvl>
+    <w:lvl w:ilvl="2" w:tplc="04090005" w:tentative="1">
+      <w:start w:val="1"/>
+      <w:numFmt w:val="bullet"/>
+      <w:lvlText w:val=""/>
+      <w:lvlJc w:val="left"/>
+      <w:pPr>
+        <w:ind w:left="2160" w:hanging="360"/>
+      </w:pPr>
+      <w:rPr>
+        <w:rFonts w:ascii="Wingdings" w:hAnsi="Wingdings" w:hint="default"/>
+      </w:rPr>
+    </w:lvl>
+    <w:lvl w:ilvl="3" w:tplc="04090001" w:tentative="1">
+      <w:start w:val="1"/>
+      <w:numFmt w:val="bullet"/>
+      <w:lvlText w:val=""/>
+      <w:lvlJc w:val="left"/>
+      <w:pPr>
+        <w:ind w:left="2880" w:hanging="360"/>
+      </w:pPr>
+      <w:rPr>
+        <w:rFonts w:ascii="Symbol" w:hAnsi="Symbol" w:hint="default"/>
+      </w:rPr>
+    </w:lvl>
+    <w:lvl w:ilvl="4" w:tplc="04090003" w:tentative="1">
+      <w:start w:val="1"/>
+      <w:numFmt w:val="bullet"/>
+      <w:lvlText w:val="o"/>
+      <w:lvlJc w:val="left"/>
+      <w:pPr>
+        <w:ind w:left="3600" w:hanging="360"/>
+      </w:pPr>
+      <w:rPr>
+        <w:rFonts w:ascii="Courier New" w:hAnsi="Courier New" w:cs="Courier New" w:hint="default"/>
+      </w:rPr>
+    </w:lvl>
+    <w:lvl w:ilvl="5" w:tplc="04090005" w:tentative="1">
+      <w:start w:val="1"/>
+      <w:numFmt w:val="bullet"/>
+      <w:lvlText w:val=""/>
+      <w:lvlJc w:val="left"/>
+      <w:pPr>
+        <w:ind w:left="4320" w:hanging="360"/>
+      </w:pPr>
+      <w:rPr>
+        <w:rFonts w:ascii="Wingdings" w:hAnsi="Wingdings" w:hint="default"/>
+      </w:rPr>
+    </w:lvl>
+    <w:lvl w:ilvl="6" w:tplc="04090001" w:tentative="1">
+      <w:start w:val="1"/>
+      <w:numFmt w:val="bullet"/>
+      <w:lvlText w:val=""/>
+      <w:lvlJc w:val="left"/>
+      <w:pPr>
+        <w:ind w:left="5040" w:hanging="360"/>
+      </w:pPr>
+      <w:rPr>
+        <w:rFonts w:ascii="Symbol" w:hAnsi="Symbol" w:hint="default"/>
+      </w:rPr>
+    </w:lvl>
+    <w:lvl w:ilvl="7" w:tplc="04090003" w:tentative="1">
+      <w:start w:val="1"/>
+      <w:numFmt w:val="bullet"/>
+      <w:lvlText w:val="o"/>
+      <w:lvlJc w:val="left"/>
+      <w:pPr>
+        <w:ind w:left="5760" w:hanging="360"/>
+      </w:pPr>
+      <w:rPr>
+        <w:rFonts w:ascii="Courier New" w:hAnsi="Courier New" w:cs="Courier New" w:hint="default"/>
+      </w:rPr>
+    </w:lvl>
+    <w:lvl w:ilvl="8" w:tplc="04090005" w:tentative="1">
+      <w:start w:val="1"/>
+      <w:numFmt w:val="bullet"/>
+      <w:lvlText w:val=""/>
+      <w:lvlJc w:val="left"/>
+      <w:pPr>
+        <w:ind w:left="6480" w:hanging="360"/>
+      </w:pPr>
+      <w:rPr>
+        <w:rFonts w:ascii="Wingdings" w:hAnsi="Wingdings" w:hint="default"/>
+      </w:rPr>
+    </w:lvl>
+  </w:abstractNum>
+  <w:abstractNum w:abstractNumId="4" w15:restartNumberingAfterBreak="0">
     <w:nsid w:val="6351705A"/>
     <w:multiLevelType w:val="hybridMultilevel"/>
     <w:tmpl w:val="EDEAF2CE"/>
@@ -780,6 +2380,9 @@
     <w:abstractNumId w:val="1"/>
   </w:num>
   <w:num w:numId="4">
+    <w:abstractNumId w:val="4"/>
+  </w:num>
+  <w:num w:numId="5">
     <w:abstractNumId w:val="3"/>
   </w:num>
 </w:numbering>
@@ -1231,6 +2834,25 @@
       <w:contextualSpacing/>
     </w:pPr>
   </w:style>
+  <w:style w:type="table" w:styleId="TableGrid">
+    <w:name w:val="Table Grid"/>
+    <w:basedOn w:val="TableNormal"/>
+    <w:uiPriority w:val="39"/>
+    <w:rsid w:val="00F1077C"/>
+    <w:pPr>
+      <w:spacing w:after="0" w:line="240" w:lineRule="auto"/>
+    </w:pPr>
+    <w:tblPr>
+      <w:tblBorders>
+        <w:top w:val="single" w:sz="4" w:space="0" w:color="auto"/>
+        <w:left w:val="single" w:sz="4" w:space="0" w:color="auto"/>
+        <w:bottom w:val="single" w:sz="4" w:space="0" w:color="auto"/>
+        <w:right w:val="single" w:sz="4" w:space="0" w:color="auto"/>
+        <w:insideH w:val="single" w:sz="4" w:space="0" w:color="auto"/>
+        <w:insideV w:val="single" w:sz="4" w:space="0" w:color="auto"/>
+      </w:tblBorders>
+    </w:tblPr>
+  </w:style>
 </w:styles>
 </file>
 

</xml_diff>